<commit_message>
finally found the bug
</commit_message>
<xml_diff>
--- a/实验报告.docx
+++ b/实验报告.docx
@@ -24,9 +24,9 @@
           <w:noProof/>
         </w:rPr>
         <w:drawing>
-          <wp:inline distT="0" distB="0" distL="0" distR="0" wp14:anchorId="1D2266AF" wp14:editId="7302DFCE">
-            <wp:extent cx="5021580" cy="4142740"/>
-            <wp:effectExtent l="0" t="0" r="7620" b="0"/>
+          <wp:inline distT="0" distB="0" distL="0" distR="0" wp14:anchorId="1D2266AF" wp14:editId="75DB2775">
+            <wp:extent cx="5280660" cy="3451759"/>
+            <wp:effectExtent l="0" t="0" r="0" b="0"/>
             <wp:docPr id="1691921592" name="图片 5"/>
             <wp:cNvGraphicFramePr>
               <a:graphicFrameLocks xmlns:a="http://schemas.openxmlformats.org/drawingml/2006/main" noChangeAspect="1"/>
@@ -56,7 +56,7 @@
                   <pic:spPr bwMode="auto">
                     <a:xfrm>
                       <a:off x="0" y="0"/>
-                      <a:ext cx="5037602" cy="4155958"/>
+                      <a:ext cx="5312129" cy="3472329"/>
                     </a:xfrm>
                     <a:prstGeom prst="rect">
                       <a:avLst/>
@@ -124,15 +124,97 @@
         <w:rPr>
           <w:rFonts w:hint="eastAsia"/>
         </w:rPr>
-        <w:t>的变化，下图左为误差随噪声的变化，右图为仿真数据展示，紫色点是观测，橙色点是真值。</w:t>
-      </w:r>
-    </w:p>
-    <w:p>
-      <w:r>
-        <w:rPr>
-          <w:rFonts w:hint="eastAsia"/>
-        </w:rPr>
-        <w:t>我们的代码完成了论文的基本框架，</w:t>
+        <w:t>的变化，下图左为误差随噪声的变化，右图为仿真数据展示</w:t>
+      </w:r>
+      <w:r>
+        <w:rPr>
+          <w:rFonts w:hint="eastAsia"/>
+        </w:rPr>
+        <w:t>（有一定拉伸）。</w:t>
+      </w:r>
+      <w:r>
+        <w:rPr>
+          <w:rFonts w:hint="eastAsia"/>
+        </w:rPr>
+        <w:t>紫色点是观测，橙色点是真值</w:t>
+      </w:r>
+      <w:r>
+        <w:rPr>
+          <w:rFonts w:hint="eastAsia"/>
+        </w:rPr>
+        <w:t>，</w:t>
+      </w:r>
+      <w:r>
+        <w:rPr>
+          <w:rFonts w:hint="eastAsia"/>
+        </w:rPr>
+        <w:t>上方两图</w:t>
+      </w:r>
+      <w:r>
+        <w:rPr>
+          <w:rFonts w:hint="eastAsia"/>
+        </w:rPr>
+        <w:t>参数分别为0.1和0.5/sqrt(M)</w:t>
+      </w:r>
+      <w:r>
+        <w:rPr>
+          <w:rFonts w:hint="eastAsia"/>
+        </w:rPr>
+        <w:t>（我严重怀疑原文中0.2</w:t>
+      </w:r>
+      <w:r>
+        <w:rPr>
+          <w:rFonts w:hint="eastAsia"/>
+        </w:rPr>
+        <w:t>的合理性</w:t>
+      </w:r>
+      <w:r>
+        <w:rPr>
+          <w:rFonts w:hint="eastAsia"/>
+        </w:rPr>
+        <w:t>，观测误差竟小于状态误差</w:t>
+      </w:r>
+      <w:r>
+        <w:rPr>
+          <w:rFonts w:hint="eastAsia"/>
+        </w:rPr>
+        <w:t>，导致高维时误差有些压不住，且</w:t>
+      </w:r>
+      <w:r>
+        <w:rPr>
+          <w:rFonts w:hint="eastAsia"/>
+        </w:rPr>
+        <w:t>此时</w:t>
+      </w:r>
+      <w:r>
+        <w:rPr>
+          <w:rFonts w:hint="eastAsia"/>
+        </w:rPr>
+        <w:t>效果一般比不过直接取observation</w:t>
+      </w:r>
+      <w:r>
+        <w:rPr>
+          <w:rFonts w:hint="eastAsia"/>
+        </w:rPr>
+        <w:t>）</w:t>
+      </w:r>
+      <w:r>
+        <w:rPr>
+          <w:rFonts w:hint="eastAsia"/>
+        </w:rPr>
+        <w:t>，</w:t>
+      </w:r>
+      <w:r>
+        <w:rPr>
+          <w:rFonts w:hint="eastAsia"/>
+        </w:rPr>
+        <w:t>下方两图与论文中一致</w:t>
+      </w:r>
+      <w:r>
+        <w:rPr>
+          <w:rFonts w:hint="eastAsia"/>
+        </w:rPr>
+        <w:t>。我们的代码完成了论文的基本框架，</w:t>
       </w:r>
       <w:r>
         <w:rPr>
@@ -144,7 +226,19 @@
         <w:rPr>
           <w:rFonts w:hint="eastAsia"/>
         </w:rPr>
-        <w:t>结果与文章中的结果在大体趋势上是一直的，但是细节有区别，可能原因如下：</w:t>
+        <w:t>结果与文章中的结果在大体趋势上是</w:t>
+      </w:r>
+      <w:r>
+        <w:rPr>
+          <w:rFonts w:hint="eastAsia"/>
+        </w:rPr>
+        <w:t>一致</w:t>
+      </w:r>
+      <w:r>
+        <w:rPr>
+          <w:rFonts w:hint="eastAsia"/>
+        </w:rPr>
+        <w:t>的，但是细节有区别，可能原因如下：</w:t>
       </w:r>
     </w:p>
     <w:p>
@@ -297,6 +391,14 @@
         </w:rPr>
         <w:t>耗时。</w:t>
       </w:r>
+      <w:r>
+        <w:rPr>
+          <w:rFonts w:hint="eastAsia"/>
+          <w:b/>
+          <w:bCs/>
+        </w:rPr>
+        <w:t>。</w:t>
+      </w:r>
     </w:p>
     <w:p>
       <w:pPr>
@@ -319,7 +421,19 @@
         <w:rPr>
           <w:rFonts w:hint="eastAsia"/>
         </w:rPr>
-        <w:t>。原论文未给出仿真实验代码，因此不清楚其使用了什么语言。我使用了python语言编写全套滤波，其数值计算的精度和速度可能都与极致优化的</w:t>
+        <w:t>。原论文未给出仿真实验代码，因此不清楚其使用了什么语言。python</w:t>
+      </w:r>
+      <w:r>
+        <w:rPr>
+          <w:rFonts w:hint="eastAsia"/>
+        </w:rPr>
+        <w:t>的</w:t>
+      </w:r>
+      <w:r>
+        <w:rPr>
+          <w:rFonts w:hint="eastAsia"/>
+        </w:rPr>
+        <w:t>数值计算的精度和速度可能都与极致优化的</w:t>
       </w:r>
       <w:proofErr w:type="spellStart"/>
       <w:r>
@@ -337,16 +451,35 @@
       </w:r>
     </w:p>
     <w:p>
-      <w:pPr>
-        <w:rPr>
-          <w:rFonts w:hint="eastAsia"/>
-        </w:rPr>
-      </w:pPr>
-      <w:r>
-        <w:rPr>
-          <w:rFonts w:hint="eastAsia"/>
-        </w:rPr>
-        <w:t>综上所述，由于种种客观条件限制，我并没能完全1：1复现处原论文的结果，但是我相信上述结果以及配套代码已经可以证明我对该论文有了很深刻的理解。</w:t>
+      <w:r>
+        <w:rPr>
+          <w:rFonts w:hint="eastAsia"/>
+        </w:rPr>
+        <w:t>综上所述，由于种种客观条件限制</w:t>
+      </w:r>
+      <w:r>
+        <w:rPr>
+          <w:rFonts w:hint="eastAsia"/>
+        </w:rPr>
+        <w:t>，我未能完全1:1的复刻论文中的结果，</w:t>
+      </w:r>
+      <w:r>
+        <w:rPr>
+          <w:rFonts w:hint="eastAsia"/>
+        </w:rPr>
+        <w:t>但我相信上述结果</w:t>
+      </w:r>
+      <w:r>
+        <w:rPr>
+          <w:rFonts w:hint="eastAsia"/>
+        </w:rPr>
+        <w:t>和分析，</w:t>
+      </w:r>
+      <w:r>
+        <w:rPr>
+          <w:rFonts w:hint="eastAsia"/>
+        </w:rPr>
+        <w:t>以及配套代码已经可以证明我对该论文有了很深刻的理解。</w:t>
       </w:r>
     </w:p>
     <w:p>
@@ -372,11 +505,6 @@
       </w:r>
     </w:p>
     <w:p>
-      <w:pPr>
-        <w:rPr>
-          <w:rFonts w:hint="eastAsia"/>
-        </w:rPr>
-      </w:pPr>
       <w:r>
         <w:rPr>
           <w:rFonts w:hint="eastAsia"/>
@@ -963,6 +1091,7 @@
   <w:style w:type="character" w:default="1" w:styleId="a0">
     <w:name w:val="Default Paragraph Font"/>
     <w:uiPriority w:val="1"/>
+    <w:semiHidden/>
     <w:unhideWhenUsed/>
   </w:style>
   <w:style w:type="table" w:default="1" w:styleId="a1">

</xml_diff>

<commit_message>
done!, except multi step
</commit_message>
<xml_diff>
--- a/实验报告.docx
+++ b/实验报告.docx
@@ -19,15 +19,20 @@
       </w:r>
     </w:p>
     <w:p>
+      <w:pPr>
+        <w:rPr>
+          <w:rFonts w:hint="eastAsia"/>
+        </w:rPr>
+      </w:pPr>
       <w:r>
         <w:rPr>
           <w:noProof/>
         </w:rPr>
         <w:drawing>
-          <wp:inline distT="0" distB="0" distL="0" distR="0" wp14:anchorId="1D2266AF" wp14:editId="75DB2775">
-            <wp:extent cx="5280660" cy="3451759"/>
+          <wp:inline distT="0" distB="0" distL="0" distR="0" wp14:anchorId="6BEE41BC" wp14:editId="762CD2FD">
+            <wp:extent cx="4724400" cy="4351839"/>
             <wp:effectExtent l="0" t="0" r="0" b="0"/>
-            <wp:docPr id="1691921592" name="图片 5"/>
+            <wp:docPr id="1794858776" name="图片 2"/>
             <wp:cNvGraphicFramePr>
               <a:graphicFrameLocks xmlns:a="http://schemas.openxmlformats.org/drawingml/2006/main" noChangeAspect="1"/>
             </wp:cNvGraphicFramePr>
@@ -35,7 +40,7 @@
               <a:graphicData uri="http://schemas.openxmlformats.org/drawingml/2006/picture">
                 <pic:pic xmlns:pic="http://schemas.openxmlformats.org/drawingml/2006/picture">
                   <pic:nvPicPr>
-                    <pic:cNvPr id="0" name="Picture 15"/>
+                    <pic:cNvPr id="0" name="Picture 3"/>
                     <pic:cNvPicPr>
                       <a:picLocks noChangeAspect="1" noChangeArrowheads="1"/>
                     </pic:cNvPicPr>
@@ -56,7 +61,7 @@
                   <pic:spPr bwMode="auto">
                     <a:xfrm>
                       <a:off x="0" y="0"/>
-                      <a:ext cx="5312129" cy="3472329"/>
+                      <a:ext cx="4737369" cy="4363786"/>
                     </a:xfrm>
                     <a:prstGeom prst="rect">
                       <a:avLst/>
@@ -148,67 +153,7 @@
         <w:rPr>
           <w:rFonts w:hint="eastAsia"/>
         </w:rPr>
-        <w:t>上方两图</w:t>
-      </w:r>
-      <w:r>
-        <w:rPr>
-          <w:rFonts w:hint="eastAsia"/>
-        </w:rPr>
-        <w:t>参数分别为0.1和0.5/sqrt(M)</w:t>
-      </w:r>
-      <w:r>
-        <w:rPr>
-          <w:rFonts w:hint="eastAsia"/>
-        </w:rPr>
-        <w:t>（我严重怀疑原文中0.2</w:t>
-      </w:r>
-      <w:r>
-        <w:rPr>
-          <w:rFonts w:hint="eastAsia"/>
-        </w:rPr>
-        <w:t>的合理性</w:t>
-      </w:r>
-      <w:r>
-        <w:rPr>
-          <w:rFonts w:hint="eastAsia"/>
-        </w:rPr>
-        <w:t>，观测误差竟小于状态误差</w:t>
-      </w:r>
-      <w:r>
-        <w:rPr>
-          <w:rFonts w:hint="eastAsia"/>
-        </w:rPr>
-        <w:t>，导致高维时误差有些压不住，且</w:t>
-      </w:r>
-      <w:r>
-        <w:rPr>
-          <w:rFonts w:hint="eastAsia"/>
-        </w:rPr>
-        <w:t>此时</w:t>
-      </w:r>
-      <w:r>
-        <w:rPr>
-          <w:rFonts w:hint="eastAsia"/>
-        </w:rPr>
-        <w:t>效果一般比不过直接取observation</w:t>
-      </w:r>
-      <w:r>
-        <w:rPr>
-          <w:rFonts w:hint="eastAsia"/>
-        </w:rPr>
-        <w:t>）</w:t>
-      </w:r>
-      <w:r>
-        <w:rPr>
-          <w:rFonts w:hint="eastAsia"/>
-        </w:rPr>
-        <w:t>，</w:t>
-      </w:r>
-      <w:r>
-        <w:rPr>
-          <w:rFonts w:hint="eastAsia"/>
-        </w:rPr>
-        <w:t>下方两图与论文中一致</w:t>
+        <w:t>参数与论文中完全一致</w:t>
       </w:r>
       <w:r>
         <w:rPr>
@@ -282,31 +227,13 @@
         <w:rPr>
           <w:rFonts w:hint="eastAsia"/>
         </w:rPr>
-        <w:t>节省时间，没有像原论文那样进行那么密集的测试，只进行了小</w:t>
-      </w:r>
-      <w:r>
-        <w:rPr>
-          <w:rFonts w:hint="eastAsia"/>
-        </w:rPr>
-        <w:t>成本</w:t>
-      </w:r>
-      <w:r>
-        <w:rPr>
-          <w:rFonts w:hint="eastAsia"/>
-        </w:rPr>
-        <w:t>测试</w:t>
-      </w:r>
-      <w:r>
-        <w:rPr>
-          <w:rFonts w:hint="eastAsia"/>
-        </w:rPr>
-        <w:t>来</w:t>
-      </w:r>
-      <w:r>
-        <w:rPr>
-          <w:rFonts w:hint="eastAsia"/>
-        </w:rPr>
-        <w:t>展示算法有效性。</w:t>
+        <w:t>节省时间，没有像原论文那样进行那么密集的测试，</w:t>
+      </w:r>
+      <w:r>
+        <w:rPr>
+          <w:rFonts w:hint="eastAsia"/>
+        </w:rPr>
+        <w:t>比如我的步数少，测试点也不多，原论文中测试点肯定非常密集才能那么平滑。即使这样也需要等很久才能出图。</w:t>
       </w:r>
     </w:p>
     <w:p>

</xml_diff>